<commit_message>
Photos Added to docx
</commit_message>
<xml_diff>
--- a/Apache Kafka/Apache Kafka.docx
+++ b/Apache Kafka/Apache Kafka.docx
@@ -15,6 +15,7 @@
           <w:lang w:val="en-US"/>
         </w:rPr>
       </w:pPr>
+      <w:proofErr w:type="spellStart"/>
       <w:r>
         <w:rPr>
           <w:rFonts w:ascii="Times New Roman" w:hAnsi="Times New Roman" w:cs="Times New Roman"/>
@@ -24,7 +25,19 @@
           <w:szCs w:val="32"/>
           <w:lang w:val="en-US"/>
         </w:rPr>
-        <w:t xml:space="preserve">StarLabs 2022 - Documentation </w:t>
+        <w:t>StarLabs</w:t>
+      </w:r>
+      <w:proofErr w:type="spellEnd"/>
+      <w:r>
+        <w:rPr>
+          <w:rFonts w:ascii="Times New Roman" w:hAnsi="Times New Roman" w:cs="Times New Roman"/>
+          <w:b/>
+          <w:bCs/>
+          <w:sz w:val="32"/>
+          <w:szCs w:val="32"/>
+          <w:lang w:val="en-US"/>
+        </w:rPr>
+        <w:t xml:space="preserve"> 2022 - Documentation </w:t>
       </w:r>
     </w:p>
     <w:p>
@@ -134,6 +147,87 @@
         <w:jc w:val="both"/>
         <w:rPr>
           <w:rFonts w:ascii="Times New Roman" w:hAnsi="Times New Roman" w:cs="Times New Roman"/>
+          <w:sz w:val="24"/>
+          <w:szCs w:val="24"/>
+          <w:lang w:val="en-US"/>
+        </w:rPr>
+      </w:pPr>
+    </w:p>
+    <w:p>
+      <w:pPr>
+        <w:spacing w:line="360" w:lineRule="auto"/>
+        <w:jc w:val="both"/>
+        <w:rPr>
+          <w:rFonts w:ascii="Times New Roman" w:hAnsi="Times New Roman" w:cs="Times New Roman"/>
+          <w:sz w:val="24"/>
+          <w:szCs w:val="24"/>
+          <w:lang w:val="en-US"/>
+        </w:rPr>
+      </w:pPr>
+      <w:r>
+        <w:rPr>
+          <w:rFonts w:ascii="Times New Roman" w:hAnsi="Times New Roman" w:cs="Times New Roman"/>
+          <w:noProof/>
+          <w:sz w:val="24"/>
+          <w:szCs w:val="24"/>
+          <w:lang w:val="en-US"/>
+        </w:rPr>
+        <w:drawing>
+          <wp:inline distT="0" distB="0" distL="0" distR="0" wp14:anchorId="214BE615" wp14:editId="6232FC8D">
+            <wp:extent cx="5737860" cy="3459480"/>
+            <wp:effectExtent l="0" t="0" r="0" b="0"/>
+            <wp:docPr id="4" name="Picture 4"/>
+            <wp:cNvGraphicFramePr>
+              <a:graphicFrameLocks xmlns:a="http://schemas.openxmlformats.org/drawingml/2006/main" noChangeAspect="1"/>
+            </wp:cNvGraphicFramePr>
+            <a:graphic xmlns:a="http://schemas.openxmlformats.org/drawingml/2006/main">
+              <a:graphicData uri="http://schemas.openxmlformats.org/drawingml/2006/picture">
+                <pic:pic xmlns:pic="http://schemas.openxmlformats.org/drawingml/2006/picture">
+                  <pic:nvPicPr>
+                    <pic:cNvPr id="0" name="Picture 1"/>
+                    <pic:cNvPicPr>
+                      <a:picLocks noChangeAspect="1" noChangeArrowheads="1"/>
+                    </pic:cNvPicPr>
+                  </pic:nvPicPr>
+                  <pic:blipFill>
+                    <a:blip r:embed="rId5">
+                      <a:extLst>
+                        <a:ext uri="{28A0092B-C50C-407E-A947-70E740481C1C}">
+                          <a14:useLocalDpi xmlns:a14="http://schemas.microsoft.com/office/drawing/2010/main" val="0"/>
+                        </a:ext>
+                      </a:extLst>
+                    </a:blip>
+                    <a:srcRect/>
+                    <a:stretch>
+                      <a:fillRect/>
+                    </a:stretch>
+                  </pic:blipFill>
+                  <pic:spPr bwMode="auto">
+                    <a:xfrm>
+                      <a:off x="0" y="0"/>
+                      <a:ext cx="5737860" cy="3459480"/>
+                    </a:xfrm>
+                    <a:prstGeom prst="rect">
+                      <a:avLst/>
+                    </a:prstGeom>
+                    <a:noFill/>
+                    <a:ln>
+                      <a:noFill/>
+                    </a:ln>
+                  </pic:spPr>
+                </pic:pic>
+              </a:graphicData>
+            </a:graphic>
+          </wp:inline>
+        </w:drawing>
+      </w:r>
+    </w:p>
+    <w:p>
+      <w:pPr>
+        <w:spacing w:line="360" w:lineRule="auto"/>
+        <w:jc w:val="both"/>
+        <w:rPr>
+          <w:rFonts w:ascii="Times New Roman" w:hAnsi="Times New Roman" w:cs="Times New Roman"/>
           <w:b/>
           <w:bCs/>
           <w:i/>
@@ -258,6 +352,7 @@
           <w:szCs w:val="26"/>
           <w:lang w:val="en-US"/>
         </w:rPr>
+        <w:lastRenderedPageBreak/>
         <w:t>Why would you use Kafka?</w:t>
       </w:r>
     </w:p>
@@ -297,6 +392,67 @@
           <w:lang w:val="en-US"/>
         </w:rPr>
       </w:pPr>
+      <w:r>
+        <w:rPr>
+          <w:rFonts w:ascii="Times New Roman" w:hAnsi="Times New Roman" w:cs="Times New Roman"/>
+          <w:b/>
+          <w:bCs/>
+          <w:i/>
+          <w:iCs/>
+          <w:noProof/>
+          <w:sz w:val="26"/>
+          <w:szCs w:val="26"/>
+          <w:lang w:val="en-US"/>
+        </w:rPr>
+        <w:drawing>
+          <wp:inline distT="0" distB="0" distL="0" distR="0" wp14:anchorId="2EE7A1D9" wp14:editId="3468F49F">
+            <wp:extent cx="5730240" cy="3817620"/>
+            <wp:effectExtent l="0" t="0" r="3810" b="0"/>
+            <wp:docPr id="6" name="Picture 6"/>
+            <wp:cNvGraphicFramePr>
+              <a:graphicFrameLocks xmlns:a="http://schemas.openxmlformats.org/drawingml/2006/main" noChangeAspect="1"/>
+            </wp:cNvGraphicFramePr>
+            <a:graphic xmlns:a="http://schemas.openxmlformats.org/drawingml/2006/main">
+              <a:graphicData uri="http://schemas.openxmlformats.org/drawingml/2006/picture">
+                <pic:pic xmlns:pic="http://schemas.openxmlformats.org/drawingml/2006/picture">
+                  <pic:nvPicPr>
+                    <pic:cNvPr id="0" name="Picture 3"/>
+                    <pic:cNvPicPr>
+                      <a:picLocks noChangeAspect="1" noChangeArrowheads="1"/>
+                    </pic:cNvPicPr>
+                  </pic:nvPicPr>
+                  <pic:blipFill>
+                    <a:blip r:embed="rId6" cstate="print">
+                      <a:extLst>
+                        <a:ext uri="{28A0092B-C50C-407E-A947-70E740481C1C}">
+                          <a14:useLocalDpi xmlns:a14="http://schemas.microsoft.com/office/drawing/2010/main" val="0"/>
+                        </a:ext>
+                      </a:extLst>
+                    </a:blip>
+                    <a:srcRect/>
+                    <a:stretch>
+                      <a:fillRect/>
+                    </a:stretch>
+                  </pic:blipFill>
+                  <pic:spPr bwMode="auto">
+                    <a:xfrm>
+                      <a:off x="0" y="0"/>
+                      <a:ext cx="5730240" cy="3817620"/>
+                    </a:xfrm>
+                    <a:prstGeom prst="rect">
+                      <a:avLst/>
+                    </a:prstGeom>
+                    <a:noFill/>
+                    <a:ln>
+                      <a:noFill/>
+                    </a:ln>
+                  </pic:spPr>
+                </pic:pic>
+              </a:graphicData>
+            </a:graphic>
+          </wp:inline>
+        </w:drawing>
+      </w:r>
     </w:p>
     <w:p>
       <w:pPr>
@@ -329,11 +485,7 @@
           <w:lang w:val="en-US"/>
         </w:rPr>
       </w:pPr>
-    </w:p>
-    <w:p>
-      <w:pPr>
-        <w:spacing w:line="360" w:lineRule="auto"/>
-        <w:jc w:val="both"/>
+      <w:r>
         <w:rPr>
           <w:rFonts w:ascii="Times New Roman" w:hAnsi="Times New Roman" w:cs="Times New Roman"/>
           <w:b/>
@@ -344,51 +496,6 @@
           <w:szCs w:val="26"/>
           <w:lang w:val="en-US"/>
         </w:rPr>
-      </w:pPr>
-    </w:p>
-    <w:p>
-      <w:pPr>
-        <w:spacing w:line="360" w:lineRule="auto"/>
-        <w:jc w:val="both"/>
-        <w:rPr>
-          <w:rFonts w:ascii="Times New Roman" w:hAnsi="Times New Roman" w:cs="Times New Roman"/>
-          <w:b/>
-          <w:bCs/>
-          <w:i/>
-          <w:iCs/>
-          <w:sz w:val="26"/>
-          <w:szCs w:val="26"/>
-          <w:lang w:val="en-US"/>
-        </w:rPr>
-      </w:pPr>
-    </w:p>
-    <w:p>
-      <w:pPr>
-        <w:spacing w:line="360" w:lineRule="auto"/>
-        <w:jc w:val="both"/>
-        <w:rPr>
-          <w:rFonts w:ascii="Times New Roman" w:hAnsi="Times New Roman" w:cs="Times New Roman"/>
-          <w:b/>
-          <w:bCs/>
-          <w:i/>
-          <w:iCs/>
-          <w:sz w:val="26"/>
-          <w:szCs w:val="26"/>
-          <w:lang w:val="en-US"/>
-        </w:rPr>
-      </w:pPr>
-      <w:r>
-        <w:rPr>
-          <w:rFonts w:ascii="Times New Roman" w:hAnsi="Times New Roman" w:cs="Times New Roman"/>
-          <w:b/>
-          <w:bCs/>
-          <w:i/>
-          <w:iCs/>
-          <w:sz w:val="26"/>
-          <w:szCs w:val="26"/>
-          <w:lang w:val="en-US"/>
-        </w:rPr>
-        <w:lastRenderedPageBreak/>
         <w:t>How does Kafka work?</w:t>
       </w:r>
     </w:p>
@@ -410,7 +517,17 @@
           <w:szCs w:val="24"/>
           <w:lang w:val="en-US"/>
         </w:rPr>
-        <w:t xml:space="preserve">Kafka combines two messaging models, queuing and publish-subscribe, to provide the key benefits of each to consumers. Queuing allows for data processing to be distributed across many consumer instances, making it highly scalable. However, traditional queues aren’t multi-subscriber. The publish-subscribe approach is multi-subscriber, but because every message goes to every subscriber it cannot be used to distribute work across multiple worker processes. Kafka uses a partitioned log model to stitch together these two solutions. A log is an ordered sequence of records, and these logs are broken up into segments, or partitions, that correspond to different subscribers. This means that there can be multiple subscribers to the same topic and each is assigned a partition to allow for higher scalability. Finally, Kafka’s model provides </w:t>
+        <w:t xml:space="preserve">Kafka combines two messaging models, queuing and publish-subscribe, to provide the key benefits of each to consumers. Queuing allows for data processing to be distributed across many consumer instances, making it highly scalable. However, traditional queues aren’t multi-subscriber. The publish-subscribe approach is multi-subscriber, but because every message goes to every subscriber it cannot be used to distribute work across multiple worker processes. Kafka uses a partitioned log model to stitch together these two solutions. A log is an ordered </w:t>
+      </w:r>
+      <w:r>
+        <w:rPr>
+          <w:rFonts w:ascii="Times New Roman" w:hAnsi="Times New Roman" w:cs="Times New Roman"/>
+          <w:sz w:val="24"/>
+          <w:szCs w:val="24"/>
+          <w:lang w:val="en-US"/>
+        </w:rPr>
+        <w:lastRenderedPageBreak/>
+        <w:t xml:space="preserve">sequence of records, and these logs are broken up into segments, or partitions, that correspond to different subscribers. This means that there can be multiple subscribers to the same topic and each is assigned a partition to allow for higher scalability. Finally, Kafka’s model provides </w:t>
       </w:r>
       <w:r>
         <w:rPr>
@@ -518,7 +635,7 @@
                     </pic:cNvPicPr>
                   </pic:nvPicPr>
                   <pic:blipFill>
-                    <a:blip r:embed="rId5">
+                    <a:blip r:embed="rId7">
                       <a:extLst>
                         <a:ext uri="{28A0092B-C50C-407E-A947-70E740481C1C}">
                           <a14:useLocalDpi xmlns:a14="http://schemas.microsoft.com/office/drawing/2010/main" val="0"/>
@@ -637,7 +754,7 @@
                     </pic:cNvPicPr>
                   </pic:nvPicPr>
                   <pic:blipFill>
-                    <a:blip r:embed="rId6">
+                    <a:blip r:embed="rId8">
                       <a:extLst>
                         <a:ext uri="{28A0092B-C50C-407E-A947-70E740481C1C}">
                           <a14:useLocalDpi xmlns:a14="http://schemas.microsoft.com/office/drawing/2010/main" val="0"/>
@@ -684,7 +801,7 @@
           <w:lang w:val="en-US"/>
         </w:rPr>
       </w:pPr>
-      <w:hyperlink r:id="rId7" w:history="1">
+      <w:hyperlink r:id="rId9" w:history="1">
         <w:r>
           <w:rPr>
             <w:rStyle w:val="Hyperlink"/>
@@ -697,8 +814,9 @@
             <w:szCs w:val="26"/>
             <w:lang w:val="en-US"/>
           </w:rPr>
-          <w:t>Click here for a 10 min Kafka Intro (CT</w:t>
+          <w:t>Click here for a 10 min Kafka Intro (</w:t>
         </w:r>
+        <w:proofErr w:type="spellStart"/>
         <w:r>
           <w:rPr>
             <w:rStyle w:val="Hyperlink"/>
@@ -711,8 +829,9 @@
             <w:szCs w:val="26"/>
             <w:lang w:val="en-US"/>
           </w:rPr>
-          <w:t>R</w:t>
+          <w:t>CTRL+Click</w:t>
         </w:r>
+        <w:proofErr w:type="spellEnd"/>
         <w:r>
           <w:rPr>
             <w:rStyle w:val="Hyperlink"/>
@@ -725,9 +844,73 @@
             <w:szCs w:val="26"/>
             <w:lang w:val="en-US"/>
           </w:rPr>
-          <w:t>L+Click)</w:t>
+          <w:t>)</w:t>
         </w:r>
       </w:hyperlink>
+    </w:p>
+    <w:p>
+      <w:pPr>
+        <w:spacing w:line="360" w:lineRule="auto"/>
+        <w:jc w:val="both"/>
+        <w:rPr>
+          <w:rFonts w:ascii="Times New Roman" w:hAnsi="Times New Roman" w:cs="Times New Roman"/>
+          <w:b/>
+          <w:bCs/>
+          <w:i/>
+          <w:iCs/>
+          <w:sz w:val="26"/>
+          <w:szCs w:val="26"/>
+          <w:lang w:val="en-US"/>
+        </w:rPr>
+      </w:pPr>
+    </w:p>
+    <w:p>
+      <w:pPr>
+        <w:spacing w:line="360" w:lineRule="auto"/>
+        <w:jc w:val="both"/>
+        <w:rPr>
+          <w:rFonts w:ascii="Times New Roman" w:hAnsi="Times New Roman" w:cs="Times New Roman"/>
+          <w:b/>
+          <w:bCs/>
+          <w:i/>
+          <w:iCs/>
+          <w:sz w:val="26"/>
+          <w:szCs w:val="26"/>
+          <w:lang w:val="en-US"/>
+        </w:rPr>
+      </w:pPr>
+    </w:p>
+    <w:p>
+      <w:pPr>
+        <w:spacing w:line="360" w:lineRule="auto"/>
+        <w:jc w:val="both"/>
+        <w:rPr>
+          <w:rFonts w:ascii="Times New Roman" w:hAnsi="Times New Roman" w:cs="Times New Roman"/>
+          <w:b/>
+          <w:bCs/>
+          <w:i/>
+          <w:iCs/>
+          <w:sz w:val="26"/>
+          <w:szCs w:val="26"/>
+          <w:lang w:val="en-US"/>
+        </w:rPr>
+      </w:pPr>
+    </w:p>
+    <w:p>
+      <w:pPr>
+        <w:spacing w:line="360" w:lineRule="auto"/>
+        <w:jc w:val="both"/>
+        <w:rPr>
+          <w:rFonts w:ascii="Times New Roman" w:hAnsi="Times New Roman" w:cs="Times New Roman"/>
+          <w:b/>
+          <w:bCs/>
+          <w:i/>
+          <w:iCs/>
+          <w:sz w:val="26"/>
+          <w:szCs w:val="26"/>
+          <w:lang w:val="en-US"/>
+        </w:rPr>
+      </w:pPr>
     </w:p>
     <w:p>
       <w:pPr>
@@ -820,7 +1003,7 @@
                     </pic:cNvPicPr>
                   </pic:nvPicPr>
                   <pic:blipFill>
-                    <a:blip r:embed="rId8" cstate="print">
+                    <a:blip r:embed="rId10" cstate="print">
                       <a:extLst>
                         <a:ext uri="{28A0092B-C50C-407E-A947-70E740481C1C}">
                           <a14:useLocalDpi xmlns:a14="http://schemas.microsoft.com/office/drawing/2010/main" val="0"/>
@@ -2662,6 +2845,7 @@
   <w:style w:type="character" w:default="1" w:styleId="DefaultParagraphFont">
     <w:name w:val="Default Paragraph Font"/>
     <w:uiPriority w:val="1"/>
+    <w:semiHidden/>
     <w:unhideWhenUsed/>
   </w:style>
   <w:style w:type="table" w:default="1" w:styleId="TableNormal">

</xml_diff>